<commit_message>
Adding the updated testcase
</commit_message>
<xml_diff>
--- a/MoffatBay-TestPlan.docx
+++ b/MoffatBay-TestPlan.docx
@@ -49,22 +49,26 @@
     </w:p>
     <w:p>
       <w:r>
-        <w:t xml:space="preserve">Test Objective: Ensure the login link redirects to </w:t>
-      </w:r>
-      <w:proofErr w:type="spellStart"/>
-      <w:r>
-        <w:t>login.php</w:t>
-      </w:r>
-      <w:proofErr w:type="spellEnd"/>
+        <w:t>Test Objective: Ensure the login link redirects to login.</w:t>
+      </w:r>
+      <w:r>
+        <w:t>html</w:t>
+      </w:r>
     </w:p>
     <w:p>
       <w:r>
         <w:t xml:space="preserve">Developer: </w:t>
       </w:r>
-    </w:p>
-    <w:p>
-      <w:r>
-        <w:t>Date tested: 2025/04/11</w:t>
+      <w:r>
+        <w:t>Caleb Stark</w:t>
+      </w:r>
+    </w:p>
+    <w:p>
+      <w:r>
+        <w:t>Date tested: 2025/04/1</w:t>
+      </w:r>
+      <w:r>
+        <w:t>3</w:t>
       </w:r>
     </w:p>
     <w:p>
@@ -80,14 +84,15 @@
     <w:tbl>
       <w:tblPr>
         <w:tblStyle w:val="TableGrid"/>
-        <w:tblW w:w="8876" w:type="dxa"/>
+        <w:tblW w:w="9625" w:type="dxa"/>
         <w:tblLook w:val="04A0" w:firstRow="1" w:lastRow="0" w:firstColumn="1" w:lastColumn="0" w:noHBand="0" w:noVBand="1"/>
       </w:tblPr>
       <w:tblGrid>
-        <w:gridCol w:w="1075"/>
-        <w:gridCol w:w="1980"/>
-        <w:gridCol w:w="3602"/>
-        <w:gridCol w:w="2219"/>
+        <w:gridCol w:w="882"/>
+        <w:gridCol w:w="2112"/>
+        <w:gridCol w:w="4214"/>
+        <w:gridCol w:w="1251"/>
+        <w:gridCol w:w="1166"/>
       </w:tblGrid>
       <w:tr>
         <w:trPr>
@@ -95,7 +100,7 @@
         </w:trPr>
         <w:tc>
           <w:tcPr>
-            <w:tcW w:w="1075" w:type="dxa"/>
+            <w:tcW w:w="895" w:type="dxa"/>
           </w:tcPr>
           <w:p>
             <w:r>
@@ -105,7 +110,7 @@
         </w:tc>
         <w:tc>
           <w:tcPr>
-            <w:tcW w:w="1980" w:type="dxa"/>
+            <w:tcW w:w="2160" w:type="dxa"/>
           </w:tcPr>
           <w:p>
             <w:r>
@@ -115,7 +120,7 @@
         </w:tc>
         <w:tc>
           <w:tcPr>
-            <w:tcW w:w="3602" w:type="dxa"/>
+            <w:tcW w:w="4140" w:type="dxa"/>
           </w:tcPr>
           <w:p>
             <w:r>
@@ -125,11 +130,21 @@
         </w:tc>
         <w:tc>
           <w:tcPr>
-            <w:tcW w:w="2219" w:type="dxa"/>
+            <w:tcW w:w="1260" w:type="dxa"/>
           </w:tcPr>
           <w:p>
             <w:r>
               <w:t>Pass/Fail</w:t>
+            </w:r>
+          </w:p>
+        </w:tc>
+        <w:tc>
+          <w:tcPr>
+            <w:tcW w:w="1170" w:type="dxa"/>
+          </w:tcPr>
+          <w:p>
+            <w:r>
+              <w:t>Peer Pass/Fail</w:t>
             </w:r>
           </w:p>
         </w:tc>
@@ -140,7 +155,7 @@
         </w:trPr>
         <w:tc>
           <w:tcPr>
-            <w:tcW w:w="1075" w:type="dxa"/>
+            <w:tcW w:w="895" w:type="dxa"/>
           </w:tcPr>
           <w:p>
             <w:r>
@@ -150,32 +165,76 @@
         </w:tc>
         <w:tc>
           <w:tcPr>
-            <w:tcW w:w="1980" w:type="dxa"/>
-          </w:tcPr>
-          <w:p>
-            <w:r>
-              <w:t xml:space="preserve">Open </w:t>
-            </w:r>
-            <w:proofErr w:type="spellStart"/>
-            <w:r>
-              <w:t>index.php</w:t>
-            </w:r>
-            <w:proofErr w:type="spellEnd"/>
-          </w:p>
-        </w:tc>
-        <w:tc>
-          <w:tcPr>
-            <w:tcW w:w="3602" w:type="dxa"/>
+            <w:tcW w:w="2160" w:type="dxa"/>
+          </w:tcPr>
+          <w:p>
+            <w:r>
+              <w:t>Open index.html</w:t>
+            </w:r>
+          </w:p>
+        </w:tc>
+        <w:tc>
+          <w:tcPr>
+            <w:tcW w:w="4140" w:type="dxa"/>
           </w:tcPr>
           <w:p>
             <w:r>
               <w:t>Landing page is displayed</w:t>
             </w:r>
           </w:p>
-        </w:tc>
-        <w:tc>
-          <w:tcPr>
-            <w:tcW w:w="2219" w:type="dxa"/>
+          <w:p>
+            <w:r>
+              <w:drawing>
+                <wp:inline distT="0" distB="0" distL="0" distR="0" wp14:anchorId="4B89CE42" wp14:editId="7A4DE856">
+                  <wp:extent cx="2538919" cy="1309130"/>
+                  <wp:effectExtent l="0" t="0" r="0" b="5715"/>
+                  <wp:docPr id="1018019765" name="Picture 1"/>
+                  <wp:cNvGraphicFramePr>
+                    <a:graphicFrameLocks xmlns:a="http://schemas.openxmlformats.org/drawingml/2006/main" noChangeAspect="1"/>
+                  </wp:cNvGraphicFramePr>
+                  <a:graphic xmlns:a="http://schemas.openxmlformats.org/drawingml/2006/main">
+                    <a:graphicData uri="http://schemas.openxmlformats.org/drawingml/2006/picture">
+                      <pic:pic xmlns:pic="http://schemas.openxmlformats.org/drawingml/2006/picture">
+                        <pic:nvPicPr>
+                          <pic:cNvPr id="1018019765" name=""/>
+                          <pic:cNvPicPr/>
+                        </pic:nvPicPr>
+                        <pic:blipFill>
+                          <a:blip r:embed="rId4"/>
+                          <a:stretch>
+                            <a:fillRect/>
+                          </a:stretch>
+                        </pic:blipFill>
+                        <pic:spPr>
+                          <a:xfrm>
+                            <a:off x="0" y="0"/>
+                            <a:ext cx="2563041" cy="1321568"/>
+                          </a:xfrm>
+                          <a:prstGeom prst="rect">
+                            <a:avLst/>
+                          </a:prstGeom>
+                        </pic:spPr>
+                      </pic:pic>
+                    </a:graphicData>
+                  </a:graphic>
+                </wp:inline>
+              </w:drawing>
+            </w:r>
+          </w:p>
+        </w:tc>
+        <w:tc>
+          <w:tcPr>
+            <w:tcW w:w="1260" w:type="dxa"/>
+          </w:tcPr>
+          <w:p>
+            <w:r>
+              <w:t>yes</w:t>
+            </w:r>
+          </w:p>
+        </w:tc>
+        <w:tc>
+          <w:tcPr>
+            <w:tcW w:w="1170" w:type="dxa"/>
           </w:tcPr>
           <w:p>
             <w:r>
@@ -190,7 +249,7 @@
         </w:trPr>
         <w:tc>
           <w:tcPr>
-            <w:tcW w:w="1075" w:type="dxa"/>
+            <w:tcW w:w="895" w:type="dxa"/>
           </w:tcPr>
           <w:p>
             <w:r>
@@ -200,7 +259,7 @@
         </w:tc>
         <w:tc>
           <w:tcPr>
-            <w:tcW w:w="1980" w:type="dxa"/>
+            <w:tcW w:w="2160" w:type="dxa"/>
           </w:tcPr>
           <w:p>
             <w:r>
@@ -210,22 +269,66 @@
         </w:tc>
         <w:tc>
           <w:tcPr>
-            <w:tcW w:w="3602" w:type="dxa"/>
-          </w:tcPr>
-          <w:p>
-            <w:r>
-              <w:t xml:space="preserve">Redirected to </w:t>
-            </w:r>
-            <w:proofErr w:type="spellStart"/>
-            <w:r>
-              <w:t>login.php</w:t>
-            </w:r>
-            <w:proofErr w:type="spellEnd"/>
-          </w:p>
-        </w:tc>
-        <w:tc>
-          <w:tcPr>
-            <w:tcW w:w="2219" w:type="dxa"/>
+            <w:tcW w:w="4140" w:type="dxa"/>
+          </w:tcPr>
+          <w:p>
+            <w:r>
+              <w:t>Redirected to login.html</w:t>
+            </w:r>
+          </w:p>
+          <w:p>
+            <w:r>
+              <w:drawing>
+                <wp:inline distT="0" distB="0" distL="0" distR="0" wp14:anchorId="04737759" wp14:editId="5ADDC5B2">
+                  <wp:extent cx="2383277" cy="1185294"/>
+                  <wp:effectExtent l="0" t="0" r="0" b="0"/>
+                  <wp:docPr id="636268785" name="Picture 1"/>
+                  <wp:cNvGraphicFramePr>
+                    <a:graphicFrameLocks xmlns:a="http://schemas.openxmlformats.org/drawingml/2006/main" noChangeAspect="1"/>
+                  </wp:cNvGraphicFramePr>
+                  <a:graphic xmlns:a="http://schemas.openxmlformats.org/drawingml/2006/main">
+                    <a:graphicData uri="http://schemas.openxmlformats.org/drawingml/2006/picture">
+                      <pic:pic xmlns:pic="http://schemas.openxmlformats.org/drawingml/2006/picture">
+                        <pic:nvPicPr>
+                          <pic:cNvPr id="636268785" name=""/>
+                          <pic:cNvPicPr/>
+                        </pic:nvPicPr>
+                        <pic:blipFill>
+                          <a:blip r:embed="rId5"/>
+                          <a:stretch>
+                            <a:fillRect/>
+                          </a:stretch>
+                        </pic:blipFill>
+                        <pic:spPr>
+                          <a:xfrm>
+                            <a:off x="0" y="0"/>
+                            <a:ext cx="2409258" cy="1198215"/>
+                          </a:xfrm>
+                          <a:prstGeom prst="rect">
+                            <a:avLst/>
+                          </a:prstGeom>
+                        </pic:spPr>
+                      </pic:pic>
+                    </a:graphicData>
+                  </a:graphic>
+                </wp:inline>
+              </w:drawing>
+            </w:r>
+          </w:p>
+        </w:tc>
+        <w:tc>
+          <w:tcPr>
+            <w:tcW w:w="1260" w:type="dxa"/>
+          </w:tcPr>
+          <w:p>
+            <w:r>
+              <w:t>yes</w:t>
+            </w:r>
+          </w:p>
+        </w:tc>
+        <w:tc>
+          <w:tcPr>
+            <w:tcW w:w="1170" w:type="dxa"/>
           </w:tcPr>
           <w:p>
             <w:r>
@@ -261,22 +364,27 @@
     </w:p>
     <w:p>
       <w:r>
-        <w:t xml:space="preserve">Test Objective: Ensure the register link redirects to </w:t>
-      </w:r>
-      <w:proofErr w:type="spellStart"/>
-      <w:r>
-        <w:t>register.php</w:t>
-      </w:r>
-      <w:proofErr w:type="spellEnd"/>
-    </w:p>
-    <w:p>
-      <w:r>
+        <w:t>Test Objective: Ensure the register link redirects to register.</w:t>
+      </w:r>
+      <w:r>
+        <w:t>html</w:t>
+      </w:r>
+    </w:p>
+    <w:p>
+      <w:r>
+        <w:lastRenderedPageBreak/>
         <w:t xml:space="preserve">Developer: </w:t>
       </w:r>
-    </w:p>
-    <w:p>
-      <w:r>
-        <w:t>Date tested: 2025/04/11</w:t>
+      <w:r>
+        <w:t>Caleb Stark</w:t>
+      </w:r>
+    </w:p>
+    <w:p>
+      <w:r>
+        <w:t>Date tested: 2025/04/1</w:t>
+      </w:r>
+      <w:r>
+        <w:t>3</w:t>
       </w:r>
     </w:p>
     <w:p>
@@ -292,14 +400,15 @@
     <w:tbl>
       <w:tblPr>
         <w:tblStyle w:val="TableGrid"/>
-        <w:tblW w:w="8876" w:type="dxa"/>
+        <w:tblW w:w="9265" w:type="dxa"/>
         <w:tblLook w:val="04A0" w:firstRow="1" w:lastRow="0" w:firstColumn="1" w:lastColumn="0" w:noHBand="0" w:noVBand="1"/>
       </w:tblPr>
       <w:tblGrid>
-        <w:gridCol w:w="1165"/>
-        <w:gridCol w:w="2070"/>
-        <w:gridCol w:w="3422"/>
-        <w:gridCol w:w="2219"/>
+        <w:gridCol w:w="936"/>
+        <w:gridCol w:w="1696"/>
+        <w:gridCol w:w="4214"/>
+        <w:gridCol w:w="1134"/>
+        <w:gridCol w:w="1285"/>
       </w:tblGrid>
       <w:tr>
         <w:trPr>
@@ -337,11 +446,21 @@
         </w:tc>
         <w:tc>
           <w:tcPr>
-            <w:tcW w:w="2219" w:type="dxa"/>
+            <w:tcW w:w="1168" w:type="dxa"/>
           </w:tcPr>
           <w:p>
             <w:r>
               <w:t>Pass/Fail</w:t>
+            </w:r>
+          </w:p>
+        </w:tc>
+        <w:tc>
+          <w:tcPr>
+            <w:tcW w:w="1440" w:type="dxa"/>
+          </w:tcPr>
+          <w:p>
+            <w:r>
+              <w:t>Peer Pass/Fail</w:t>
             </w:r>
           </w:p>
         </w:tc>
@@ -366,13 +485,8 @@
           </w:tcPr>
           <w:p>
             <w:r>
-              <w:t xml:space="preserve">Open </w:t>
-            </w:r>
-            <w:proofErr w:type="spellStart"/>
-            <w:r>
-              <w:t>index.php</w:t>
-            </w:r>
-            <w:proofErr w:type="spellEnd"/>
+              <w:t>Open index.html</w:t>
+            </w:r>
           </w:p>
         </w:tc>
         <w:tc>
@@ -384,10 +498,59 @@
               <w:t>Landing page is displayed</w:t>
             </w:r>
           </w:p>
-        </w:tc>
-        <w:tc>
-          <w:tcPr>
-            <w:tcW w:w="2219" w:type="dxa"/>
+          <w:p>
+            <w:r>
+              <w:drawing>
+                <wp:inline distT="0" distB="0" distL="0" distR="0" wp14:anchorId="676B6075" wp14:editId="1D6059B9">
+                  <wp:extent cx="2538919" cy="1309130"/>
+                  <wp:effectExtent l="0" t="0" r="0" b="5715"/>
+                  <wp:docPr id="1928952787" name="Picture 1"/>
+                  <wp:cNvGraphicFramePr>
+                    <a:graphicFrameLocks xmlns:a="http://schemas.openxmlformats.org/drawingml/2006/main" noChangeAspect="1"/>
+                  </wp:cNvGraphicFramePr>
+                  <a:graphic xmlns:a="http://schemas.openxmlformats.org/drawingml/2006/main">
+                    <a:graphicData uri="http://schemas.openxmlformats.org/drawingml/2006/picture">
+                      <pic:pic xmlns:pic="http://schemas.openxmlformats.org/drawingml/2006/picture">
+                        <pic:nvPicPr>
+                          <pic:cNvPr id="1018019765" name=""/>
+                          <pic:cNvPicPr/>
+                        </pic:nvPicPr>
+                        <pic:blipFill>
+                          <a:blip r:embed="rId4"/>
+                          <a:stretch>
+                            <a:fillRect/>
+                          </a:stretch>
+                        </pic:blipFill>
+                        <pic:spPr>
+                          <a:xfrm>
+                            <a:off x="0" y="0"/>
+                            <a:ext cx="2563041" cy="1321568"/>
+                          </a:xfrm>
+                          <a:prstGeom prst="rect">
+                            <a:avLst/>
+                          </a:prstGeom>
+                        </pic:spPr>
+                      </pic:pic>
+                    </a:graphicData>
+                  </a:graphic>
+                </wp:inline>
+              </w:drawing>
+            </w:r>
+          </w:p>
+        </w:tc>
+        <w:tc>
+          <w:tcPr>
+            <w:tcW w:w="1168" w:type="dxa"/>
+          </w:tcPr>
+          <w:p>
+            <w:r>
+              <w:t>yes</w:t>
+            </w:r>
+          </w:p>
+        </w:tc>
+        <w:tc>
+          <w:tcPr>
+            <w:tcW w:w="1440" w:type="dxa"/>
           </w:tcPr>
           <w:p>
             <w:r>
@@ -426,18 +589,62 @@
           </w:tcPr>
           <w:p>
             <w:r>
-              <w:t xml:space="preserve">Redirected to </w:t>
-            </w:r>
-            <w:proofErr w:type="spellStart"/>
-            <w:r>
-              <w:t>register.php</w:t>
-            </w:r>
-            <w:proofErr w:type="spellEnd"/>
-          </w:p>
-        </w:tc>
-        <w:tc>
-          <w:tcPr>
-            <w:tcW w:w="2219" w:type="dxa"/>
+              <w:t>Redirected to register.html</w:t>
+            </w:r>
+          </w:p>
+          <w:p>
+            <w:r>
+              <w:drawing>
+                <wp:inline distT="0" distB="0" distL="0" distR="0" wp14:anchorId="46BAFBF3" wp14:editId="222E3A2C">
+                  <wp:extent cx="2490281" cy="1254940"/>
+                  <wp:effectExtent l="0" t="0" r="5715" b="2540"/>
+                  <wp:docPr id="592002009" name="Picture 1"/>
+                  <wp:cNvGraphicFramePr>
+                    <a:graphicFrameLocks xmlns:a="http://schemas.openxmlformats.org/drawingml/2006/main" noChangeAspect="1"/>
+                  </wp:cNvGraphicFramePr>
+                  <a:graphic xmlns:a="http://schemas.openxmlformats.org/drawingml/2006/main">
+                    <a:graphicData uri="http://schemas.openxmlformats.org/drawingml/2006/picture">
+                      <pic:pic xmlns:pic="http://schemas.openxmlformats.org/drawingml/2006/picture">
+                        <pic:nvPicPr>
+                          <pic:cNvPr id="592002009" name=""/>
+                          <pic:cNvPicPr/>
+                        </pic:nvPicPr>
+                        <pic:blipFill>
+                          <a:blip r:embed="rId6"/>
+                          <a:stretch>
+                            <a:fillRect/>
+                          </a:stretch>
+                        </pic:blipFill>
+                        <pic:spPr>
+                          <a:xfrm flipV="1">
+                            <a:off x="0" y="0"/>
+                            <a:ext cx="2509059" cy="1264403"/>
+                          </a:xfrm>
+                          <a:prstGeom prst="rect">
+                            <a:avLst/>
+                          </a:prstGeom>
+                        </pic:spPr>
+                      </pic:pic>
+                    </a:graphicData>
+                  </a:graphic>
+                </wp:inline>
+              </w:drawing>
+            </w:r>
+          </w:p>
+        </w:tc>
+        <w:tc>
+          <w:tcPr>
+            <w:tcW w:w="1168" w:type="dxa"/>
+          </w:tcPr>
+          <w:p>
+            <w:r>
+              <w:t>yes</w:t>
+            </w:r>
+          </w:p>
+        </w:tc>
+        <w:tc>
+          <w:tcPr>
+            <w:tcW w:w="1440" w:type="dxa"/>
           </w:tcPr>
           <w:p>
             <w:r>
@@ -457,7 +664,6 @@
         <w:pStyle w:val="Heading2"/>
       </w:pPr>
       <w:r>
-        <w:lastRenderedPageBreak/>
         <w:t>Test 3: Login Page - Valid Login</w:t>
       </w:r>
     </w:p>
@@ -470,10 +676,16 @@
       <w:r>
         <w:t xml:space="preserve">Developer: </w:t>
       </w:r>
-    </w:p>
-    <w:p>
-      <w:r>
-        <w:t>Date tested: 2025/04/11</w:t>
+      <w:r>
+        <w:t>Caleb Stark</w:t>
+      </w:r>
+    </w:p>
+    <w:p>
+      <w:r>
+        <w:t>Date tested: 2025/04/1</w:t>
+      </w:r>
+      <w:r>
+        <w:t>3</w:t>
       </w:r>
     </w:p>
     <w:p>
@@ -489,19 +701,20 @@
     <w:tbl>
       <w:tblPr>
         <w:tblStyle w:val="TableGrid"/>
-        <w:tblW w:w="0" w:type="auto"/>
+        <w:tblW w:w="9895" w:type="dxa"/>
         <w:tblLook w:val="04A0" w:firstRow="1" w:lastRow="0" w:firstColumn="1" w:lastColumn="0" w:noHBand="0" w:noVBand="1"/>
       </w:tblPr>
       <w:tblGrid>
-        <w:gridCol w:w="1345"/>
-        <w:gridCol w:w="2340"/>
-        <w:gridCol w:w="2788"/>
-        <w:gridCol w:w="2157"/>
+        <w:gridCol w:w="1106"/>
+        <w:gridCol w:w="1969"/>
+        <w:gridCol w:w="4560"/>
+        <w:gridCol w:w="1091"/>
+        <w:gridCol w:w="1169"/>
       </w:tblGrid>
       <w:tr>
         <w:tc>
           <w:tcPr>
-            <w:tcW w:w="1345" w:type="dxa"/>
+            <w:tcW w:w="1108" w:type="dxa"/>
           </w:tcPr>
           <w:p>
             <w:r>
@@ -511,7 +724,7 @@
         </w:tc>
         <w:tc>
           <w:tcPr>
-            <w:tcW w:w="2340" w:type="dxa"/>
+            <w:tcW w:w="1974" w:type="dxa"/>
           </w:tcPr>
           <w:p>
             <w:r>
@@ -521,7 +734,7 @@
         </w:tc>
         <w:tc>
           <w:tcPr>
-            <w:tcW w:w="2788" w:type="dxa"/>
+            <w:tcW w:w="4563" w:type="dxa"/>
           </w:tcPr>
           <w:p>
             <w:r>
@@ -531,11 +744,21 @@
         </w:tc>
         <w:tc>
           <w:tcPr>
-            <w:tcW w:w="2157" w:type="dxa"/>
+            <w:tcW w:w="1080" w:type="dxa"/>
           </w:tcPr>
           <w:p>
             <w:r>
               <w:t>Pass/Fail</w:t>
+            </w:r>
+          </w:p>
+        </w:tc>
+        <w:tc>
+          <w:tcPr>
+            <w:tcW w:w="1170" w:type="dxa"/>
+          </w:tcPr>
+          <w:p>
+            <w:r>
+              <w:t>Peer Pass/Fail</w:t>
             </w:r>
           </w:p>
         </w:tc>
@@ -543,42 +766,87 @@
       <w:tr>
         <w:tc>
           <w:tcPr>
-            <w:tcW w:w="1345" w:type="dxa"/>
-          </w:tcPr>
-          <w:p>
-            <w:r>
+            <w:tcW w:w="1108" w:type="dxa"/>
+          </w:tcPr>
+          <w:p>
+            <w:r>
+              <w:lastRenderedPageBreak/>
               <w:t>1</w:t>
             </w:r>
           </w:p>
         </w:tc>
         <w:tc>
           <w:tcPr>
-            <w:tcW w:w="2340" w:type="dxa"/>
-          </w:tcPr>
-          <w:p>
-            <w:r>
-              <w:t xml:space="preserve">Open </w:t>
-            </w:r>
-            <w:proofErr w:type="spellStart"/>
-            <w:r>
-              <w:t>login.php</w:t>
-            </w:r>
-            <w:proofErr w:type="spellEnd"/>
-          </w:p>
-        </w:tc>
-        <w:tc>
-          <w:tcPr>
-            <w:tcW w:w="2788" w:type="dxa"/>
+            <w:tcW w:w="1974" w:type="dxa"/>
+          </w:tcPr>
+          <w:p>
+            <w:r>
+              <w:t>Open login.html</w:t>
+            </w:r>
+          </w:p>
+        </w:tc>
+        <w:tc>
+          <w:tcPr>
+            <w:tcW w:w="4563" w:type="dxa"/>
           </w:tcPr>
           <w:p>
             <w:r>
               <w:t>Login form is shown</w:t>
             </w:r>
           </w:p>
-        </w:tc>
-        <w:tc>
-          <w:tcPr>
-            <w:tcW w:w="2157" w:type="dxa"/>
+          <w:p>
+            <w:r>
+              <w:drawing>
+                <wp:inline distT="0" distB="0" distL="0" distR="0" wp14:anchorId="1577C63E" wp14:editId="2EFCFF8F">
+                  <wp:extent cx="2383277" cy="1185294"/>
+                  <wp:effectExtent l="0" t="0" r="0" b="0"/>
+                  <wp:docPr id="374227652" name="Picture 1"/>
+                  <wp:cNvGraphicFramePr>
+                    <a:graphicFrameLocks xmlns:a="http://schemas.openxmlformats.org/drawingml/2006/main" noChangeAspect="1"/>
+                  </wp:cNvGraphicFramePr>
+                  <a:graphic xmlns:a="http://schemas.openxmlformats.org/drawingml/2006/main">
+                    <a:graphicData uri="http://schemas.openxmlformats.org/drawingml/2006/picture">
+                      <pic:pic xmlns:pic="http://schemas.openxmlformats.org/drawingml/2006/picture">
+                        <pic:nvPicPr>
+                          <pic:cNvPr id="636268785" name=""/>
+                          <pic:cNvPicPr/>
+                        </pic:nvPicPr>
+                        <pic:blipFill>
+                          <a:blip r:embed="rId5"/>
+                          <a:stretch>
+                            <a:fillRect/>
+                          </a:stretch>
+                        </pic:blipFill>
+                        <pic:spPr>
+                          <a:xfrm>
+                            <a:off x="0" y="0"/>
+                            <a:ext cx="2409258" cy="1198215"/>
+                          </a:xfrm>
+                          <a:prstGeom prst="rect">
+                            <a:avLst/>
+                          </a:prstGeom>
+                        </pic:spPr>
+                      </pic:pic>
+                    </a:graphicData>
+                  </a:graphic>
+                </wp:inline>
+              </w:drawing>
+            </w:r>
+          </w:p>
+        </w:tc>
+        <w:tc>
+          <w:tcPr>
+            <w:tcW w:w="1080" w:type="dxa"/>
+          </w:tcPr>
+          <w:p>
+            <w:r>
+              <w:t>Yes</w:t>
+            </w:r>
+          </w:p>
+        </w:tc>
+        <w:tc>
+          <w:tcPr>
+            <w:tcW w:w="1170" w:type="dxa"/>
           </w:tcPr>
           <w:p>
             <w:r>
@@ -590,7 +858,7 @@
       <w:tr>
         <w:tc>
           <w:tcPr>
-            <w:tcW w:w="1345" w:type="dxa"/>
+            <w:tcW w:w="1108" w:type="dxa"/>
           </w:tcPr>
           <w:p>
             <w:r>
@@ -600,32 +868,76 @@
         </w:tc>
         <w:tc>
           <w:tcPr>
-            <w:tcW w:w="2340" w:type="dxa"/>
-          </w:tcPr>
-          <w:p>
-            <w:r>
-              <w:t>Enter valid credentials</w:t>
-            </w:r>
-          </w:p>
-        </w:tc>
-        <w:tc>
-          <w:tcPr>
-            <w:tcW w:w="2788" w:type="dxa"/>
-          </w:tcPr>
-          <w:p>
-            <w:r>
-              <w:t xml:space="preserve">Redirected to </w:t>
-            </w:r>
-            <w:proofErr w:type="spellStart"/>
-            <w:r>
-              <w:t>dashboard.php</w:t>
-            </w:r>
-            <w:proofErr w:type="spellEnd"/>
-          </w:p>
-        </w:tc>
-        <w:tc>
-          <w:tcPr>
-            <w:tcW w:w="2157" w:type="dxa"/>
+            <w:tcW w:w="1974" w:type="dxa"/>
+          </w:tcPr>
+          <w:p>
+            <w:r>
+              <w:t>Successful Login Popup</w:t>
+            </w:r>
+          </w:p>
+        </w:tc>
+        <w:tc>
+          <w:tcPr>
+            <w:tcW w:w="4563" w:type="dxa"/>
+          </w:tcPr>
+          <w:p>
+            <w:r>
+              <w:t>Received the successful login message</w:t>
+            </w:r>
+          </w:p>
+          <w:p>
+            <w:r>
+              <w:drawing>
+                <wp:inline distT="0" distB="0" distL="0" distR="0" wp14:anchorId="30D0E551" wp14:editId="20ECE36C">
+                  <wp:extent cx="2508425" cy="1449421"/>
+                  <wp:effectExtent l="0" t="0" r="6350" b="0"/>
+                  <wp:docPr id="1896809445" name="Picture 1"/>
+                  <wp:cNvGraphicFramePr>
+                    <a:graphicFrameLocks xmlns:a="http://schemas.openxmlformats.org/drawingml/2006/main" noChangeAspect="1"/>
+                  </wp:cNvGraphicFramePr>
+                  <a:graphic xmlns:a="http://schemas.openxmlformats.org/drawingml/2006/main">
+                    <a:graphicData uri="http://schemas.openxmlformats.org/drawingml/2006/picture">
+                      <pic:pic xmlns:pic="http://schemas.openxmlformats.org/drawingml/2006/picture">
+                        <pic:nvPicPr>
+                          <pic:cNvPr id="1896809445" name=""/>
+                          <pic:cNvPicPr/>
+                        </pic:nvPicPr>
+                        <pic:blipFill>
+                          <a:blip r:embed="rId7"/>
+                          <a:stretch>
+                            <a:fillRect/>
+                          </a:stretch>
+                        </pic:blipFill>
+                        <pic:spPr>
+                          <a:xfrm>
+                            <a:off x="0" y="0"/>
+                            <a:ext cx="2516099" cy="1453855"/>
+                          </a:xfrm>
+                          <a:prstGeom prst="rect">
+                            <a:avLst/>
+                          </a:prstGeom>
+                        </pic:spPr>
+                      </pic:pic>
+                    </a:graphicData>
+                  </a:graphic>
+                </wp:inline>
+              </w:drawing>
+            </w:r>
+          </w:p>
+        </w:tc>
+        <w:tc>
+          <w:tcPr>
+            <w:tcW w:w="1080" w:type="dxa"/>
+          </w:tcPr>
+          <w:p>
+            <w:r>
+              <w:t>Yes</w:t>
+            </w:r>
+          </w:p>
+        </w:tc>
+        <w:tc>
+          <w:tcPr>
+            <w:tcW w:w="1170" w:type="dxa"/>
           </w:tcPr>
           <w:p>
             <w:r>
@@ -668,10 +980,16 @@
       <w:r>
         <w:t xml:space="preserve">Developer: </w:t>
       </w:r>
-    </w:p>
-    <w:p>
-      <w:r>
-        <w:t>Date tested: 2025/04/11</w:t>
+      <w:r>
+        <w:t>Caleb Stark</w:t>
+      </w:r>
+    </w:p>
+    <w:p>
+      <w:r>
+        <w:t>Date tested: 2025/04/1</w:t>
+      </w:r>
+      <w:r>
+        <w:t>3</w:t>
       </w:r>
     </w:p>
     <w:p>
@@ -687,14 +1005,318 @@
     <w:tbl>
       <w:tblPr>
         <w:tblStyle w:val="TableGrid"/>
-        <w:tblW w:w="0" w:type="auto"/>
+        <w:tblW w:w="9805" w:type="dxa"/>
+        <w:tblLook w:val="04A0" w:firstRow="1" w:lastRow="0" w:firstColumn="1" w:lastColumn="0" w:noHBand="0" w:noVBand="1"/>
+      </w:tblPr>
+      <w:tblGrid>
+        <w:gridCol w:w="925"/>
+        <w:gridCol w:w="1895"/>
+        <w:gridCol w:w="4719"/>
+        <w:gridCol w:w="1130"/>
+        <w:gridCol w:w="1136"/>
+      </w:tblGrid>
+      <w:tr>
+        <w:tc>
+          <w:tcPr>
+            <w:tcW w:w="1165" w:type="dxa"/>
+          </w:tcPr>
+          <w:p>
+            <w:r>
+              <w:t>Step No.</w:t>
+            </w:r>
+          </w:p>
+        </w:tc>
+        <w:tc>
+          <w:tcPr>
+            <w:tcW w:w="2430" w:type="dxa"/>
+          </w:tcPr>
+          <w:p>
+            <w:r>
+              <w:t>Action</w:t>
+            </w:r>
+          </w:p>
+        </w:tc>
+        <w:tc>
+          <w:tcPr>
+            <w:tcW w:w="3870" w:type="dxa"/>
+          </w:tcPr>
+          <w:p>
+            <w:r>
+              <w:t>Expected Result</w:t>
+            </w:r>
+          </w:p>
+        </w:tc>
+        <w:tc>
+          <w:tcPr>
+            <w:tcW w:w="1165" w:type="dxa"/>
+          </w:tcPr>
+          <w:p>
+            <w:r>
+              <w:t>Pass/Fail</w:t>
+            </w:r>
+          </w:p>
+        </w:tc>
+        <w:tc>
+          <w:tcPr>
+            <w:tcW w:w="1175" w:type="dxa"/>
+          </w:tcPr>
+          <w:p>
+            <w:r>
+              <w:t>Peer Pass/Fail</w:t>
+            </w:r>
+          </w:p>
+        </w:tc>
+      </w:tr>
+      <w:tr>
+        <w:tc>
+          <w:tcPr>
+            <w:tcW w:w="1165" w:type="dxa"/>
+          </w:tcPr>
+          <w:p>
+            <w:r>
+              <w:t>1</w:t>
+            </w:r>
+          </w:p>
+        </w:tc>
+        <w:tc>
+          <w:tcPr>
+            <w:tcW w:w="2430" w:type="dxa"/>
+          </w:tcPr>
+          <w:p>
+            <w:r>
+              <w:t>Open login.html</w:t>
+            </w:r>
+          </w:p>
+        </w:tc>
+        <w:tc>
+          <w:tcPr>
+            <w:tcW w:w="3870" w:type="dxa"/>
+          </w:tcPr>
+          <w:p>
+            <w:r>
+              <w:t>Login form is shown</w:t>
+            </w:r>
+          </w:p>
+          <w:p>
+            <w:r>
+              <w:drawing>
+                <wp:inline distT="0" distB="0" distL="0" distR="0" wp14:anchorId="21F23993" wp14:editId="649792A5">
+                  <wp:extent cx="2383277" cy="1185294"/>
+                  <wp:effectExtent l="0" t="0" r="0" b="0"/>
+                  <wp:docPr id="116936769" name="Picture 1"/>
+                  <wp:cNvGraphicFramePr>
+                    <a:graphicFrameLocks xmlns:a="http://schemas.openxmlformats.org/drawingml/2006/main" noChangeAspect="1"/>
+                  </wp:cNvGraphicFramePr>
+                  <a:graphic xmlns:a="http://schemas.openxmlformats.org/drawingml/2006/main">
+                    <a:graphicData uri="http://schemas.openxmlformats.org/drawingml/2006/picture">
+                      <pic:pic xmlns:pic="http://schemas.openxmlformats.org/drawingml/2006/picture">
+                        <pic:nvPicPr>
+                          <pic:cNvPr id="636268785" name=""/>
+                          <pic:cNvPicPr/>
+                        </pic:nvPicPr>
+                        <pic:blipFill>
+                          <a:blip r:embed="rId5"/>
+                          <a:stretch>
+                            <a:fillRect/>
+                          </a:stretch>
+                        </pic:blipFill>
+                        <pic:spPr>
+                          <a:xfrm>
+                            <a:off x="0" y="0"/>
+                            <a:ext cx="2409258" cy="1198215"/>
+                          </a:xfrm>
+                          <a:prstGeom prst="rect">
+                            <a:avLst/>
+                          </a:prstGeom>
+                        </pic:spPr>
+                      </pic:pic>
+                    </a:graphicData>
+                  </a:graphic>
+                </wp:inline>
+              </w:drawing>
+            </w:r>
+          </w:p>
+        </w:tc>
+        <w:tc>
+          <w:tcPr>
+            <w:tcW w:w="1165" w:type="dxa"/>
+          </w:tcPr>
+          <w:p>
+            <w:r>
+              <w:t>Yes</w:t>
+            </w:r>
+          </w:p>
+        </w:tc>
+        <w:tc>
+          <w:tcPr>
+            <w:tcW w:w="1175" w:type="dxa"/>
+          </w:tcPr>
+          <w:p>
+            <w:r>
+              <w:t>&lt;yes/no&gt;</w:t>
+            </w:r>
+          </w:p>
+        </w:tc>
+      </w:tr>
+      <w:tr>
+        <w:tc>
+          <w:tcPr>
+            <w:tcW w:w="1165" w:type="dxa"/>
+          </w:tcPr>
+          <w:p>
+            <w:r>
+              <w:lastRenderedPageBreak/>
+              <w:t>2</w:t>
+            </w:r>
+          </w:p>
+        </w:tc>
+        <w:tc>
+          <w:tcPr>
+            <w:tcW w:w="2430" w:type="dxa"/>
+          </w:tcPr>
+          <w:p>
+            <w:r>
+              <w:t>Enter invalid credentials</w:t>
+            </w:r>
+          </w:p>
+        </w:tc>
+        <w:tc>
+          <w:tcPr>
+            <w:tcW w:w="3870" w:type="dxa"/>
+          </w:tcPr>
+          <w:p>
+            <w:r>
+              <w:t>Displays error message</w:t>
+            </w:r>
+          </w:p>
+          <w:p>
+            <w:r>
+              <w:drawing>
+                <wp:inline distT="0" distB="0" distL="0" distR="0" wp14:anchorId="354AD75D" wp14:editId="4DF5080F">
+                  <wp:extent cx="2859932" cy="969861"/>
+                  <wp:effectExtent l="0" t="0" r="0" b="1905"/>
+                  <wp:docPr id="1021328418" name="Picture 1"/>
+                  <wp:cNvGraphicFramePr>
+                    <a:graphicFrameLocks xmlns:a="http://schemas.openxmlformats.org/drawingml/2006/main" noChangeAspect="1"/>
+                  </wp:cNvGraphicFramePr>
+                  <a:graphic xmlns:a="http://schemas.openxmlformats.org/drawingml/2006/main">
+                    <a:graphicData uri="http://schemas.openxmlformats.org/drawingml/2006/picture">
+                      <pic:pic xmlns:pic="http://schemas.openxmlformats.org/drawingml/2006/picture">
+                        <pic:nvPicPr>
+                          <pic:cNvPr id="1021328418" name=""/>
+                          <pic:cNvPicPr/>
+                        </pic:nvPicPr>
+                        <pic:blipFill>
+                          <a:blip r:embed="rId8"/>
+                          <a:stretch>
+                            <a:fillRect/>
+                          </a:stretch>
+                        </pic:blipFill>
+                        <pic:spPr>
+                          <a:xfrm>
+                            <a:off x="0" y="0"/>
+                            <a:ext cx="2867781" cy="972523"/>
+                          </a:xfrm>
+                          <a:prstGeom prst="rect">
+                            <a:avLst/>
+                          </a:prstGeom>
+                        </pic:spPr>
+                      </pic:pic>
+                    </a:graphicData>
+                  </a:graphic>
+                </wp:inline>
+              </w:drawing>
+            </w:r>
+          </w:p>
+        </w:tc>
+        <w:tc>
+          <w:tcPr>
+            <w:tcW w:w="1165" w:type="dxa"/>
+          </w:tcPr>
+          <w:p>
+            <w:r>
+              <w:t>Yes</w:t>
+            </w:r>
+          </w:p>
+        </w:tc>
+        <w:tc>
+          <w:tcPr>
+            <w:tcW w:w="1175" w:type="dxa"/>
+          </w:tcPr>
+          <w:p>
+            <w:r>
+              <w:t>&lt;yes/no&gt;</w:t>
+            </w:r>
+          </w:p>
+        </w:tc>
+      </w:tr>
+    </w:tbl>
+    <w:p/>
+    <w:p>
+      <w:r>
+        <w:t>Comments:</w:t>
+      </w:r>
+    </w:p>
+    <w:p>
+      <w:pPr>
+        <w:pStyle w:val="Heading2"/>
+      </w:pPr>
+      <w:r>
+        <w:t xml:space="preserve">Test 5: Register Page </w:t>
+      </w:r>
+      <w:r>
+        <w:t>–</w:t>
+      </w:r>
+      <w:r>
+        <w:t xml:space="preserve"> </w:t>
+      </w:r>
+      <w:r>
+        <w:t>New Account</w:t>
+      </w:r>
+    </w:p>
+    <w:p>
+      <w:r>
+        <w:t>Test Objective: Register a new user</w:t>
+      </w:r>
+    </w:p>
+    <w:p>
+      <w:r>
+        <w:t xml:space="preserve">Developer: </w:t>
+      </w:r>
+      <w:r>
+        <w:t>Caleb Stark</w:t>
+      </w:r>
+    </w:p>
+    <w:p>
+      <w:r>
+        <w:t>Date tested: 2025/04/1</w:t>
+      </w:r>
+      <w:r>
+        <w:t>3</w:t>
+      </w:r>
+    </w:p>
+    <w:p>
+      <w:r>
+        <w:t>Peer Tester: [Peer Name]</w:t>
+      </w:r>
+    </w:p>
+    <w:p>
+      <w:r>
+        <w:t>Date tested: 2025/04/11</w:t>
+      </w:r>
+    </w:p>
+    <w:tbl>
+      <w:tblPr>
+        <w:tblStyle w:val="TableGrid"/>
+        <w:tblW w:w="9715" w:type="dxa"/>
         <w:tblLook w:val="04A0" w:firstRow="1" w:lastRow="0" w:firstColumn="1" w:lastColumn="0" w:noHBand="0" w:noVBand="1"/>
       </w:tblPr>
       <w:tblGrid>
         <w:gridCol w:w="1165"/>
-        <w:gridCol w:w="2430"/>
-        <w:gridCol w:w="2877"/>
-        <w:gridCol w:w="2158"/>
+        <w:gridCol w:w="1440"/>
+        <w:gridCol w:w="4915"/>
+        <w:gridCol w:w="1104"/>
+        <w:gridCol w:w="1091"/>
       </w:tblGrid>
       <w:tr>
         <w:tc>
@@ -709,7 +1331,7 @@
         </w:tc>
         <w:tc>
           <w:tcPr>
-            <w:tcW w:w="2430" w:type="dxa"/>
+            <w:tcW w:w="1440" w:type="dxa"/>
           </w:tcPr>
           <w:p>
             <w:r>
@@ -719,7 +1341,7 @@
         </w:tc>
         <w:tc>
           <w:tcPr>
-            <w:tcW w:w="2877" w:type="dxa"/>
+            <w:tcW w:w="4915" w:type="dxa"/>
           </w:tcPr>
           <w:p>
             <w:r>
@@ -729,11 +1351,21 @@
         </w:tc>
         <w:tc>
           <w:tcPr>
-            <w:tcW w:w="2158" w:type="dxa"/>
+            <w:tcW w:w="1104" w:type="dxa"/>
           </w:tcPr>
           <w:p>
             <w:r>
               <w:t>Pass/Fail</w:t>
+            </w:r>
+          </w:p>
+        </w:tc>
+        <w:tc>
+          <w:tcPr>
+            <w:tcW w:w="1091" w:type="dxa"/>
+          </w:tcPr>
+          <w:p>
+            <w:r>
+              <w:t>Peer Pass/Fail</w:t>
             </w:r>
           </w:p>
         </w:tc>
@@ -751,32 +1383,76 @@
         </w:tc>
         <w:tc>
           <w:tcPr>
-            <w:tcW w:w="2430" w:type="dxa"/>
-          </w:tcPr>
-          <w:p>
-            <w:r>
-              <w:t xml:space="preserve">Open </w:t>
-            </w:r>
-            <w:proofErr w:type="spellStart"/>
-            <w:r>
-              <w:t>login.php</w:t>
-            </w:r>
-            <w:proofErr w:type="spellEnd"/>
-          </w:p>
-        </w:tc>
-        <w:tc>
-          <w:tcPr>
-            <w:tcW w:w="2877" w:type="dxa"/>
-          </w:tcPr>
-          <w:p>
-            <w:r>
-              <w:t>Login form is shown</w:t>
-            </w:r>
-          </w:p>
-        </w:tc>
-        <w:tc>
-          <w:tcPr>
-            <w:tcW w:w="2158" w:type="dxa"/>
+            <w:tcW w:w="1440" w:type="dxa"/>
+          </w:tcPr>
+          <w:p>
+            <w:r>
+              <w:t>Open register.html</w:t>
+            </w:r>
+          </w:p>
+        </w:tc>
+        <w:tc>
+          <w:tcPr>
+            <w:tcW w:w="4915" w:type="dxa"/>
+          </w:tcPr>
+          <w:p>
+            <w:r>
+              <w:t>Registration form is shown</w:t>
+            </w:r>
+          </w:p>
+          <w:p>
+            <w:r>
+              <w:drawing>
+                <wp:inline distT="0" distB="0" distL="0" distR="0" wp14:anchorId="166F65E9" wp14:editId="4AA568AC">
+                  <wp:extent cx="2490281" cy="1254940"/>
+                  <wp:effectExtent l="0" t="0" r="5715" b="2540"/>
+                  <wp:docPr id="1011208198" name="Picture 1"/>
+                  <wp:cNvGraphicFramePr>
+                    <a:graphicFrameLocks xmlns:a="http://schemas.openxmlformats.org/drawingml/2006/main" noChangeAspect="1"/>
+                  </wp:cNvGraphicFramePr>
+                  <a:graphic xmlns:a="http://schemas.openxmlformats.org/drawingml/2006/main">
+                    <a:graphicData uri="http://schemas.openxmlformats.org/drawingml/2006/picture">
+                      <pic:pic xmlns:pic="http://schemas.openxmlformats.org/drawingml/2006/picture">
+                        <pic:nvPicPr>
+                          <pic:cNvPr id="592002009" name=""/>
+                          <pic:cNvPicPr/>
+                        </pic:nvPicPr>
+                        <pic:blipFill>
+                          <a:blip r:embed="rId6"/>
+                          <a:stretch>
+                            <a:fillRect/>
+                          </a:stretch>
+                        </pic:blipFill>
+                        <pic:spPr>
+                          <a:xfrm flipV="1">
+                            <a:off x="0" y="0"/>
+                            <a:ext cx="2509059" cy="1264403"/>
+                          </a:xfrm>
+                          <a:prstGeom prst="rect">
+                            <a:avLst/>
+                          </a:prstGeom>
+                        </pic:spPr>
+                      </pic:pic>
+                    </a:graphicData>
+                  </a:graphic>
+                </wp:inline>
+              </w:drawing>
+            </w:r>
+          </w:p>
+        </w:tc>
+        <w:tc>
+          <w:tcPr>
+            <w:tcW w:w="1104" w:type="dxa"/>
+          </w:tcPr>
+          <w:p>
+            <w:r>
+              <w:t>Yes</w:t>
+            </w:r>
+          </w:p>
+        </w:tc>
+        <w:tc>
+          <w:tcPr>
+            <w:tcW w:w="1091" w:type="dxa"/>
           </w:tcPr>
           <w:p>
             <w:r>
@@ -798,191 +1474,7 @@
         </w:tc>
         <w:tc>
           <w:tcPr>
-            <w:tcW w:w="2430" w:type="dxa"/>
-          </w:tcPr>
-          <w:p>
-            <w:r>
-              <w:t>Enter invalid credentials</w:t>
-            </w:r>
-          </w:p>
-        </w:tc>
-        <w:tc>
-          <w:tcPr>
-            <w:tcW w:w="2877" w:type="dxa"/>
-          </w:tcPr>
-          <w:p>
-            <w:r>
-              <w:t>Displays error message</w:t>
-            </w:r>
-          </w:p>
-        </w:tc>
-        <w:tc>
-          <w:tcPr>
-            <w:tcW w:w="2158" w:type="dxa"/>
-          </w:tcPr>
-          <w:p>
-            <w:r>
-              <w:t>&lt;yes/no&gt;</w:t>
-            </w:r>
-          </w:p>
-        </w:tc>
-      </w:tr>
-    </w:tbl>
-    <w:p/>
-    <w:p>
-      <w:r>
-        <w:t>Comments:</w:t>
-      </w:r>
-    </w:p>
-    <w:p>
-      <w:pPr>
-        <w:pStyle w:val="Heading2"/>
-      </w:pPr>
-      <w:r>
-        <w:t>Test 5: Register Page - Unique Email</w:t>
-      </w:r>
-    </w:p>
-    <w:p>
-      <w:r>
-        <w:t>Test Objective: Register a new user</w:t>
-      </w:r>
-    </w:p>
-    <w:p>
-      <w:r>
-        <w:t>Developer: []</w:t>
-      </w:r>
-    </w:p>
-    <w:p>
-      <w:r>
-        <w:lastRenderedPageBreak/>
-        <w:t>Date tested: 2025/04/11</w:t>
-      </w:r>
-    </w:p>
-    <w:p>
-      <w:r>
-        <w:t>Peer Tester: [Peer Name]</w:t>
-      </w:r>
-    </w:p>
-    <w:p>
-      <w:r>
-        <w:t>Date tested: 2025/04/11</w:t>
-      </w:r>
-    </w:p>
-    <w:tbl>
-      <w:tblPr>
-        <w:tblStyle w:val="TableGrid"/>
-        <w:tblW w:w="0" w:type="auto"/>
-        <w:tblLook w:val="04A0" w:firstRow="1" w:lastRow="0" w:firstColumn="1" w:lastColumn="0" w:noHBand="0" w:noVBand="1"/>
-      </w:tblPr>
-      <w:tblGrid>
-        <w:gridCol w:w="1165"/>
-        <w:gridCol w:w="2880"/>
-        <w:gridCol w:w="2428"/>
-        <w:gridCol w:w="2157"/>
-      </w:tblGrid>
-      <w:tr>
-        <w:tc>
-          <w:tcPr>
-            <w:tcW w:w="1165" w:type="dxa"/>
-          </w:tcPr>
-          <w:p>
-            <w:r>
-              <w:t>Step No.</w:t>
-            </w:r>
-          </w:p>
-        </w:tc>
-        <w:tc>
-          <w:tcPr>
-            <w:tcW w:w="2880" w:type="dxa"/>
-          </w:tcPr>
-          <w:p>
-            <w:r>
-              <w:t>Action</w:t>
-            </w:r>
-          </w:p>
-        </w:tc>
-        <w:tc>
-          <w:tcPr>
-            <w:tcW w:w="2428" w:type="dxa"/>
-          </w:tcPr>
-          <w:p>
-            <w:r>
-              <w:t>Expected Result</w:t>
-            </w:r>
-          </w:p>
-        </w:tc>
-        <w:tc>
-          <w:tcPr>
-            <w:tcW w:w="2157" w:type="dxa"/>
-          </w:tcPr>
-          <w:p>
-            <w:r>
-              <w:t>Pass/Fail</w:t>
-            </w:r>
-          </w:p>
-        </w:tc>
-      </w:tr>
-      <w:tr>
-        <w:tc>
-          <w:tcPr>
-            <w:tcW w:w="1165" w:type="dxa"/>
-          </w:tcPr>
-          <w:p>
-            <w:r>
-              <w:t>1</w:t>
-            </w:r>
-          </w:p>
-        </w:tc>
-        <w:tc>
-          <w:tcPr>
-            <w:tcW w:w="2880" w:type="dxa"/>
-          </w:tcPr>
-          <w:p>
-            <w:r>
-              <w:t xml:space="preserve">Open </w:t>
-            </w:r>
-            <w:proofErr w:type="spellStart"/>
-            <w:r>
-              <w:t>register.php</w:t>
-            </w:r>
-            <w:proofErr w:type="spellEnd"/>
-          </w:p>
-        </w:tc>
-        <w:tc>
-          <w:tcPr>
-            <w:tcW w:w="2428" w:type="dxa"/>
-          </w:tcPr>
-          <w:p>
-            <w:r>
-              <w:t>Registration form is shown</w:t>
-            </w:r>
-          </w:p>
-        </w:tc>
-        <w:tc>
-          <w:tcPr>
-            <w:tcW w:w="2157" w:type="dxa"/>
-          </w:tcPr>
-          <w:p>
-            <w:r>
-              <w:t>&lt;yes/no&gt;</w:t>
-            </w:r>
-          </w:p>
-        </w:tc>
-      </w:tr>
-      <w:tr>
-        <w:tc>
-          <w:tcPr>
-            <w:tcW w:w="1165" w:type="dxa"/>
-          </w:tcPr>
-          <w:p>
-            <w:r>
-              <w:t>2</w:t>
-            </w:r>
-          </w:p>
-        </w:tc>
-        <w:tc>
-          <w:tcPr>
-            <w:tcW w:w="2880" w:type="dxa"/>
+            <w:tcW w:w="1440" w:type="dxa"/>
           </w:tcPr>
           <w:p>
             <w:r>
@@ -992,17 +1484,66 @@
         </w:tc>
         <w:tc>
           <w:tcPr>
-            <w:tcW w:w="2428" w:type="dxa"/>
+            <w:tcW w:w="4915" w:type="dxa"/>
           </w:tcPr>
           <w:p>
             <w:r>
               <w:t>User is successfully registered</w:t>
             </w:r>
           </w:p>
-        </w:tc>
-        <w:tc>
-          <w:tcPr>
-            <w:tcW w:w="2157" w:type="dxa"/>
+          <w:p>
+            <w:r>
+              <w:drawing>
+                <wp:inline distT="0" distB="0" distL="0" distR="0" wp14:anchorId="446B0FC1" wp14:editId="69DA4597">
+                  <wp:extent cx="2406987" cy="1218673"/>
+                  <wp:effectExtent l="0" t="0" r="0" b="635"/>
+                  <wp:docPr id="542609340" name="Picture 1"/>
+                  <wp:cNvGraphicFramePr>
+                    <a:graphicFrameLocks xmlns:a="http://schemas.openxmlformats.org/drawingml/2006/main" noChangeAspect="1"/>
+                  </wp:cNvGraphicFramePr>
+                  <a:graphic xmlns:a="http://schemas.openxmlformats.org/drawingml/2006/main">
+                    <a:graphicData uri="http://schemas.openxmlformats.org/drawingml/2006/picture">
+                      <pic:pic xmlns:pic="http://schemas.openxmlformats.org/drawingml/2006/picture">
+                        <pic:nvPicPr>
+                          <pic:cNvPr id="542609340" name=""/>
+                          <pic:cNvPicPr/>
+                        </pic:nvPicPr>
+                        <pic:blipFill>
+                          <a:blip r:embed="rId9"/>
+                          <a:stretch>
+                            <a:fillRect/>
+                          </a:stretch>
+                        </pic:blipFill>
+                        <pic:spPr>
+                          <a:xfrm>
+                            <a:off x="0" y="0"/>
+                            <a:ext cx="2445881" cy="1238366"/>
+                          </a:xfrm>
+                          <a:prstGeom prst="rect">
+                            <a:avLst/>
+                          </a:prstGeom>
+                        </pic:spPr>
+                      </pic:pic>
+                    </a:graphicData>
+                  </a:graphic>
+                </wp:inline>
+              </w:drawing>
+            </w:r>
+          </w:p>
+        </w:tc>
+        <w:tc>
+          <w:tcPr>
+            <w:tcW w:w="1104" w:type="dxa"/>
+          </w:tcPr>
+          <w:p>
+            <w:r>
+              <w:t>Yes</w:t>
+            </w:r>
+          </w:p>
+        </w:tc>
+        <w:tc>
+          <w:tcPr>
+            <w:tcW w:w="1091" w:type="dxa"/>
           </w:tcPr>
           <w:p>
             <w:r>
@@ -1027,6 +1568,7 @@
           <w:sz w:val="22"/>
           <w:szCs w:val="22"/>
         </w:rPr>
+        <w:lastRenderedPageBreak/>
         <w:t>Comments:</w:t>
       </w:r>
     </w:p>
@@ -1035,22 +1577,40 @@
         <w:pStyle w:val="Heading2"/>
       </w:pPr>
       <w:r>
-        <w:t>Test 6: Register Page - Duplicate Email</w:t>
-      </w:r>
-    </w:p>
-    <w:p>
-      <w:r>
-        <w:t>Test Objective: Block registration with existing email</w:t>
+        <w:t xml:space="preserve">Test 6: Register Page </w:t>
+      </w:r>
+      <w:r>
+        <w:t>–</w:t>
+      </w:r>
+      <w:r>
+        <w:t xml:space="preserve"> </w:t>
+      </w:r>
+      <w:r>
+        <w:t>Not enough details</w:t>
+      </w:r>
+    </w:p>
+    <w:p>
+      <w:r>
+        <w:t xml:space="preserve">Test Objective: </w:t>
+      </w:r>
+      <w:r>
+        <w:t>Block users from not entering details.</w:t>
       </w:r>
     </w:p>
     <w:p>
       <w:r>
         <w:t xml:space="preserve">Developer: </w:t>
       </w:r>
-    </w:p>
-    <w:p>
-      <w:r>
-        <w:t>Date tested: 2025/04/11</w:t>
+      <w:r>
+        <w:t>Caleb Stark</w:t>
+      </w:r>
+    </w:p>
+    <w:p>
+      <w:r>
+        <w:t>Date tested: 2025/04/1</w:t>
+      </w:r>
+      <w:r>
+        <w:t>3</w:t>
       </w:r>
     </w:p>
     <w:p>
@@ -1066,19 +1626,20 @@
     <w:tbl>
       <w:tblPr>
         <w:tblStyle w:val="TableGrid"/>
-        <w:tblW w:w="0" w:type="auto"/>
+        <w:tblW w:w="9625" w:type="dxa"/>
         <w:tblLook w:val="04A0" w:firstRow="1" w:lastRow="0" w:firstColumn="1" w:lastColumn="0" w:noHBand="0" w:noVBand="1"/>
       </w:tblPr>
       <w:tblGrid>
-        <w:gridCol w:w="1165"/>
-        <w:gridCol w:w="2340"/>
-        <w:gridCol w:w="2968"/>
-        <w:gridCol w:w="2157"/>
+        <w:gridCol w:w="1069"/>
+        <w:gridCol w:w="1446"/>
+        <w:gridCol w:w="4871"/>
+        <w:gridCol w:w="1148"/>
+        <w:gridCol w:w="1091"/>
       </w:tblGrid>
       <w:tr>
         <w:tc>
           <w:tcPr>
-            <w:tcW w:w="1165" w:type="dxa"/>
+            <w:tcW w:w="1069" w:type="dxa"/>
           </w:tcPr>
           <w:p>
             <w:r>
@@ -1088,7 +1649,7 @@
         </w:tc>
         <w:tc>
           <w:tcPr>
-            <w:tcW w:w="2340" w:type="dxa"/>
+            <w:tcW w:w="1446" w:type="dxa"/>
           </w:tcPr>
           <w:p>
             <w:r>
@@ -1098,7 +1659,7 @@
         </w:tc>
         <w:tc>
           <w:tcPr>
-            <w:tcW w:w="2968" w:type="dxa"/>
+            <w:tcW w:w="4871" w:type="dxa"/>
           </w:tcPr>
           <w:p>
             <w:r>
@@ -1108,11 +1669,21 @@
         </w:tc>
         <w:tc>
           <w:tcPr>
-            <w:tcW w:w="2157" w:type="dxa"/>
+            <w:tcW w:w="1148" w:type="dxa"/>
           </w:tcPr>
           <w:p>
             <w:r>
               <w:t>Pass/Fail</w:t>
+            </w:r>
+          </w:p>
+        </w:tc>
+        <w:tc>
+          <w:tcPr>
+            <w:tcW w:w="1091" w:type="dxa"/>
+          </w:tcPr>
+          <w:p>
+            <w:r>
+              <w:t>Peer Pass/Fail</w:t>
             </w:r>
           </w:p>
         </w:tc>
@@ -1120,7 +1691,7 @@
       <w:tr>
         <w:tc>
           <w:tcPr>
-            <w:tcW w:w="1165" w:type="dxa"/>
+            <w:tcW w:w="1069" w:type="dxa"/>
           </w:tcPr>
           <w:p>
             <w:r>
@@ -1130,32 +1701,76 @@
         </w:tc>
         <w:tc>
           <w:tcPr>
-            <w:tcW w:w="2340" w:type="dxa"/>
-          </w:tcPr>
-          <w:p>
-            <w:r>
-              <w:t xml:space="preserve">Open </w:t>
-            </w:r>
-            <w:proofErr w:type="spellStart"/>
-            <w:r>
-              <w:t>register.php</w:t>
-            </w:r>
-            <w:proofErr w:type="spellEnd"/>
-          </w:p>
-        </w:tc>
-        <w:tc>
-          <w:tcPr>
-            <w:tcW w:w="2968" w:type="dxa"/>
+            <w:tcW w:w="1446" w:type="dxa"/>
+          </w:tcPr>
+          <w:p>
+            <w:r>
+              <w:t>Open register.html</w:t>
+            </w:r>
+          </w:p>
+        </w:tc>
+        <w:tc>
+          <w:tcPr>
+            <w:tcW w:w="4871" w:type="dxa"/>
           </w:tcPr>
           <w:p>
             <w:r>
               <w:t>Registration form is shown</w:t>
             </w:r>
           </w:p>
-        </w:tc>
-        <w:tc>
-          <w:tcPr>
-            <w:tcW w:w="2157" w:type="dxa"/>
+          <w:p>
+            <w:r>
+              <w:drawing>
+                <wp:inline distT="0" distB="0" distL="0" distR="0" wp14:anchorId="6942710C" wp14:editId="34F7BDEA">
+                  <wp:extent cx="2490281" cy="1254940"/>
+                  <wp:effectExtent l="0" t="0" r="5715" b="2540"/>
+                  <wp:docPr id="1210967842" name="Picture 1"/>
+                  <wp:cNvGraphicFramePr>
+                    <a:graphicFrameLocks xmlns:a="http://schemas.openxmlformats.org/drawingml/2006/main" noChangeAspect="1"/>
+                  </wp:cNvGraphicFramePr>
+                  <a:graphic xmlns:a="http://schemas.openxmlformats.org/drawingml/2006/main">
+                    <a:graphicData uri="http://schemas.openxmlformats.org/drawingml/2006/picture">
+                      <pic:pic xmlns:pic="http://schemas.openxmlformats.org/drawingml/2006/picture">
+                        <pic:nvPicPr>
+                          <pic:cNvPr id="592002009" name=""/>
+                          <pic:cNvPicPr/>
+                        </pic:nvPicPr>
+                        <pic:blipFill>
+                          <a:blip r:embed="rId6"/>
+                          <a:stretch>
+                            <a:fillRect/>
+                          </a:stretch>
+                        </pic:blipFill>
+                        <pic:spPr>
+                          <a:xfrm flipV="1">
+                            <a:off x="0" y="0"/>
+                            <a:ext cx="2509059" cy="1264403"/>
+                          </a:xfrm>
+                          <a:prstGeom prst="rect">
+                            <a:avLst/>
+                          </a:prstGeom>
+                        </pic:spPr>
+                      </pic:pic>
+                    </a:graphicData>
+                  </a:graphic>
+                </wp:inline>
+              </w:drawing>
+            </w:r>
+          </w:p>
+        </w:tc>
+        <w:tc>
+          <w:tcPr>
+            <w:tcW w:w="1148" w:type="dxa"/>
+          </w:tcPr>
+          <w:p>
+            <w:r>
+              <w:t>Yes</w:t>
+            </w:r>
+          </w:p>
+        </w:tc>
+        <w:tc>
+          <w:tcPr>
+            <w:tcW w:w="1091" w:type="dxa"/>
           </w:tcPr>
           <w:p>
             <w:r>
@@ -1167,7 +1782,7 @@
       <w:tr>
         <w:tc>
           <w:tcPr>
-            <w:tcW w:w="1165" w:type="dxa"/>
+            <w:tcW w:w="1069" w:type="dxa"/>
           </w:tcPr>
           <w:p>
             <w:r>
@@ -1177,27 +1792,76 @@
         </w:tc>
         <w:tc>
           <w:tcPr>
-            <w:tcW w:w="2340" w:type="dxa"/>
-          </w:tcPr>
-          <w:p>
-            <w:r>
-              <w:t>Enter existing email</w:t>
-            </w:r>
-          </w:p>
-        </w:tc>
-        <w:tc>
-          <w:tcPr>
-            <w:tcW w:w="2968" w:type="dxa"/>
-          </w:tcPr>
-          <w:p>
-            <w:r>
-              <w:t>Displays 'email already exists' message</w:t>
-            </w:r>
-          </w:p>
-        </w:tc>
-        <w:tc>
-          <w:tcPr>
-            <w:tcW w:w="2157" w:type="dxa"/>
+            <w:tcW w:w="1446" w:type="dxa"/>
+          </w:tcPr>
+          <w:p>
+            <w:r>
+              <w:t>Leave input box open</w:t>
+            </w:r>
+          </w:p>
+        </w:tc>
+        <w:tc>
+          <w:tcPr>
+            <w:tcW w:w="4871" w:type="dxa"/>
+          </w:tcPr>
+          <w:p>
+            <w:r>
+              <w:t>Will not allow you to register till box is filled.</w:t>
+            </w:r>
+          </w:p>
+          <w:p>
+            <w:r>
+              <w:drawing>
+                <wp:inline distT="0" distB="0" distL="0" distR="0" wp14:anchorId="599B7F17" wp14:editId="0E854770">
+                  <wp:extent cx="2334638" cy="1509949"/>
+                  <wp:effectExtent l="0" t="0" r="8890" b="0"/>
+                  <wp:docPr id="869821488" name="Picture 1"/>
+                  <wp:cNvGraphicFramePr>
+                    <a:graphicFrameLocks xmlns:a="http://schemas.openxmlformats.org/drawingml/2006/main" noChangeAspect="1"/>
+                  </wp:cNvGraphicFramePr>
+                  <a:graphic xmlns:a="http://schemas.openxmlformats.org/drawingml/2006/main">
+                    <a:graphicData uri="http://schemas.openxmlformats.org/drawingml/2006/picture">
+                      <pic:pic xmlns:pic="http://schemas.openxmlformats.org/drawingml/2006/picture">
+                        <pic:nvPicPr>
+                          <pic:cNvPr id="869821488" name=""/>
+                          <pic:cNvPicPr/>
+                        </pic:nvPicPr>
+                        <pic:blipFill>
+                          <a:blip r:embed="rId10"/>
+                          <a:stretch>
+                            <a:fillRect/>
+                          </a:stretch>
+                        </pic:blipFill>
+                        <pic:spPr>
+                          <a:xfrm>
+                            <a:off x="0" y="0"/>
+                            <a:ext cx="2356575" cy="1524137"/>
+                          </a:xfrm>
+                          <a:prstGeom prst="rect">
+                            <a:avLst/>
+                          </a:prstGeom>
+                        </pic:spPr>
+                      </pic:pic>
+                    </a:graphicData>
+                  </a:graphic>
+                </wp:inline>
+              </w:drawing>
+            </w:r>
+          </w:p>
+        </w:tc>
+        <w:tc>
+          <w:tcPr>
+            <w:tcW w:w="1148" w:type="dxa"/>
+          </w:tcPr>
+          <w:p>
+            <w:r>
+              <w:t>Yes</w:t>
+            </w:r>
+          </w:p>
+        </w:tc>
+        <w:tc>
+          <w:tcPr>
+            <w:tcW w:w="1091" w:type="dxa"/>
           </w:tcPr>
           <w:p>
             <w:r>

</xml_diff>

<commit_message>
Adding finnised test plan
</commit_message>
<xml_diff>
--- a/MoffatBay-TestPlan.docx
+++ b/MoffatBay-TestPlan.docx
@@ -73,12 +73,18 @@
     </w:p>
     <w:p>
       <w:r>
-        <w:t>Peer Tester: [Peer Name]</w:t>
-      </w:r>
-    </w:p>
-    <w:p>
-      <w:r>
-        <w:t>Date tested: 2025/04/11</w:t>
+        <w:t xml:space="preserve">Peer Tester: </w:t>
+      </w:r>
+      <w:r>
+        <w:t>Hugo Vega Hernandez</w:t>
+      </w:r>
+    </w:p>
+    <w:p>
+      <w:r>
+        <w:t>Date tested: 2025/04/1</w:t>
+      </w:r>
+      <w:r>
+        <w:t>3</w:t>
       </w:r>
     </w:p>
     <w:tbl>
@@ -184,6 +190,9 @@
           </w:p>
           <w:p>
             <w:r>
+              <w:rPr>
+                <w:noProof/>
+              </w:rPr>
               <w:drawing>
                 <wp:inline distT="0" distB="0" distL="0" distR="0" wp14:anchorId="4B89CE42" wp14:editId="7A4DE856">
                   <wp:extent cx="2538919" cy="1309130"/>
@@ -238,7 +247,7 @@
           </w:tcPr>
           <w:p>
             <w:r>
-              <w:t>&lt;yes/no&gt;</w:t>
+              <w:t>yes</w:t>
             </w:r>
           </w:p>
         </w:tc>
@@ -278,6 +287,9 @@
           </w:p>
           <w:p>
             <w:r>
+              <w:rPr>
+                <w:noProof/>
+              </w:rPr>
               <w:drawing>
                 <wp:inline distT="0" distB="0" distL="0" distR="0" wp14:anchorId="04737759" wp14:editId="5ADDC5B2">
                   <wp:extent cx="2383277" cy="1185294"/>
@@ -332,7 +344,7 @@
           </w:tcPr>
           <w:p>
             <w:r>
-              <w:t>&lt;yes/no&gt;</w:t>
+              <w:t>yes</w:t>
             </w:r>
           </w:p>
         </w:tc>
@@ -389,12 +401,21 @@
     </w:p>
     <w:p>
       <w:r>
-        <w:t>Peer Tester: [Peer Name]</w:t>
-      </w:r>
-    </w:p>
-    <w:p>
-      <w:r>
-        <w:t>Date tested: 2025/04/11</w:t>
+        <w:t xml:space="preserve">Peer Tester: </w:t>
+      </w:r>
+      <w:r>
+        <w:t>Hugo Vega Hernandez</w:t>
+      </w:r>
+      <w:r>
+        <w:t xml:space="preserve"> </w:t>
+      </w:r>
+    </w:p>
+    <w:p>
+      <w:r>
+        <w:t>Date tested: 2025/04/1</w:t>
+      </w:r>
+      <w:r>
+        <w:t>3</w:t>
       </w:r>
     </w:p>
     <w:tbl>
@@ -500,6 +521,9 @@
           </w:p>
           <w:p>
             <w:r>
+              <w:rPr>
+                <w:noProof/>
+              </w:rPr>
               <w:drawing>
                 <wp:inline distT="0" distB="0" distL="0" distR="0" wp14:anchorId="676B6075" wp14:editId="1D6059B9">
                   <wp:extent cx="2538919" cy="1309130"/>
@@ -554,7 +578,7 @@
           </w:tcPr>
           <w:p>
             <w:r>
-              <w:t>&lt;yes/no&gt;</w:t>
+              <w:t>yes</w:t>
             </w:r>
           </w:p>
         </w:tc>
@@ -594,6 +618,9 @@
           </w:p>
           <w:p>
             <w:r>
+              <w:rPr>
+                <w:noProof/>
+              </w:rPr>
               <w:drawing>
                 <wp:inline distT="0" distB="0" distL="0" distR="0" wp14:anchorId="46BAFBF3" wp14:editId="222E3A2C">
                   <wp:extent cx="2490281" cy="1254940"/>
@@ -648,7 +675,7 @@
           </w:tcPr>
           <w:p>
             <w:r>
-              <w:t>&lt;yes/no&gt;</w:t>
+              <w:t>yes</w:t>
             </w:r>
           </w:p>
         </w:tc>
@@ -690,12 +717,18 @@
     </w:p>
     <w:p>
       <w:r>
-        <w:t>Peer Tester: [Peer Name]</w:t>
-      </w:r>
-    </w:p>
-    <w:p>
-      <w:r>
-        <w:t>Date tested: 2025/04/11</w:t>
+        <w:t xml:space="preserve">Peer Tester: </w:t>
+      </w:r>
+      <w:r>
+        <w:t>Hugo Vega Hernandez</w:t>
+      </w:r>
+    </w:p>
+    <w:p>
+      <w:r>
+        <w:t>Date tested: 2025/04/1</w:t>
+      </w:r>
+      <w:r>
+        <w:t>3</w:t>
       </w:r>
     </w:p>
     <w:tbl>
@@ -796,6 +829,9 @@
           </w:p>
           <w:p>
             <w:r>
+              <w:rPr>
+                <w:noProof/>
+              </w:rPr>
               <w:drawing>
                 <wp:inline distT="0" distB="0" distL="0" distR="0" wp14:anchorId="1577C63E" wp14:editId="2EFCFF8F">
                   <wp:extent cx="2383277" cy="1185294"/>
@@ -850,7 +886,7 @@
           </w:tcPr>
           <w:p>
             <w:r>
-              <w:t>&lt;yes/no&gt;</w:t>
+              <w:t>yes</w:t>
             </w:r>
           </w:p>
         </w:tc>
@@ -887,6 +923,9 @@
           </w:p>
           <w:p>
             <w:r>
+              <w:rPr>
+                <w:noProof/>
+              </w:rPr>
               <w:drawing>
                 <wp:inline distT="0" distB="0" distL="0" distR="0" wp14:anchorId="30D0E551" wp14:editId="20ECE36C">
                   <wp:extent cx="2508425" cy="1449421"/>
@@ -941,7 +980,7 @@
           </w:tcPr>
           <w:p>
             <w:r>
-              <w:t>&lt;yes/no&gt;</w:t>
+              <w:t>yes</w:t>
             </w:r>
           </w:p>
         </w:tc>
@@ -994,12 +1033,18 @@
     </w:p>
     <w:p>
       <w:r>
-        <w:t>Peer Tester: [Peer Name]</w:t>
-      </w:r>
-    </w:p>
-    <w:p>
-      <w:r>
-        <w:t>Date tested: 2025/04/11</w:t>
+        <w:t xml:space="preserve">Peer Tester: </w:t>
+      </w:r>
+      <w:r>
+        <w:t>Hugo Vega Hernandez</w:t>
+      </w:r>
+    </w:p>
+    <w:p>
+      <w:r>
+        <w:t>Date tested: 2025/04/1</w:t>
+      </w:r>
+      <w:r>
+        <w:t>3</w:t>
       </w:r>
     </w:p>
     <w:tbl>
@@ -1099,6 +1144,9 @@
           </w:p>
           <w:p>
             <w:r>
+              <w:rPr>
+                <w:noProof/>
+              </w:rPr>
               <w:drawing>
                 <wp:inline distT="0" distB="0" distL="0" distR="0" wp14:anchorId="21F23993" wp14:editId="649792A5">
                   <wp:extent cx="2383277" cy="1185294"/>
@@ -1153,7 +1201,7 @@
           </w:tcPr>
           <w:p>
             <w:r>
-              <w:t>&lt;yes/no&gt;</w:t>
+              <w:t>yes</w:t>
             </w:r>
           </w:p>
         </w:tc>
@@ -1191,6 +1239,9 @@
           </w:p>
           <w:p>
             <w:r>
+              <w:rPr>
+                <w:noProof/>
+              </w:rPr>
               <w:drawing>
                 <wp:inline distT="0" distB="0" distL="0" distR="0" wp14:anchorId="354AD75D" wp14:editId="4DF5080F">
                   <wp:extent cx="2859932" cy="969861"/>
@@ -1245,7 +1296,7 @@
           </w:tcPr>
           <w:p>
             <w:r>
-              <w:t>&lt;yes/no&gt;</w:t>
+              <w:t>yes</w:t>
             </w:r>
           </w:p>
         </w:tc>
@@ -1297,12 +1348,18 @@
     </w:p>
     <w:p>
       <w:r>
-        <w:t>Peer Tester: [Peer Name]</w:t>
-      </w:r>
-    </w:p>
-    <w:p>
-      <w:r>
-        <w:t>Date tested: 2025/04/11</w:t>
+        <w:t xml:space="preserve">Peer Tester: </w:t>
+      </w:r>
+      <w:r>
+        <w:t>Hugo Vega Hernandez</w:t>
+      </w:r>
+    </w:p>
+    <w:p>
+      <w:r>
+        <w:t>Date tested: 2025/04/1</w:t>
+      </w:r>
+      <w:r>
+        <w:t>3</w:t>
       </w:r>
     </w:p>
     <w:tbl>
@@ -1402,6 +1459,9 @@
           </w:p>
           <w:p>
             <w:r>
+              <w:rPr>
+                <w:noProof/>
+              </w:rPr>
               <w:drawing>
                 <wp:inline distT="0" distB="0" distL="0" distR="0" wp14:anchorId="166F65E9" wp14:editId="4AA568AC">
                   <wp:extent cx="2490281" cy="1254940"/>
@@ -1456,7 +1516,7 @@
           </w:tcPr>
           <w:p>
             <w:r>
-              <w:t>&lt;yes/no&gt;</w:t>
+              <w:t>yes</w:t>
             </w:r>
           </w:p>
         </w:tc>
@@ -1493,6 +1553,9 @@
           </w:p>
           <w:p>
             <w:r>
+              <w:rPr>
+                <w:noProof/>
+              </w:rPr>
               <w:drawing>
                 <wp:inline distT="0" distB="0" distL="0" distR="0" wp14:anchorId="446B0FC1" wp14:editId="69DA4597">
                   <wp:extent cx="2406987" cy="1218673"/>
@@ -1547,7 +1610,7 @@
           </w:tcPr>
           <w:p>
             <w:r>
-              <w:t>&lt;yes/no&gt;</w:t>
+              <w:t>yes</w:t>
             </w:r>
           </w:p>
         </w:tc>
@@ -1615,12 +1678,18 @@
     </w:p>
     <w:p>
       <w:r>
-        <w:t>Peer Tester: [Peer Name]</w:t>
-      </w:r>
-    </w:p>
-    <w:p>
-      <w:r>
-        <w:t>Date tested: 2025/04/11</w:t>
+        <w:t xml:space="preserve">Peer Tester: </w:t>
+      </w:r>
+      <w:r>
+        <w:t>Hugo Vega Hernandez</w:t>
+      </w:r>
+    </w:p>
+    <w:p>
+      <w:r>
+        <w:t>Date tested: 2025/04/1</w:t>
+      </w:r>
+      <w:r>
+        <w:t>3</w:t>
       </w:r>
     </w:p>
     <w:tbl>
@@ -1720,6 +1789,9 @@
           </w:p>
           <w:p>
             <w:r>
+              <w:rPr>
+                <w:noProof/>
+              </w:rPr>
               <w:drawing>
                 <wp:inline distT="0" distB="0" distL="0" distR="0" wp14:anchorId="6942710C" wp14:editId="34F7BDEA">
                   <wp:extent cx="2490281" cy="1254940"/>
@@ -1774,7 +1846,7 @@
           </w:tcPr>
           <w:p>
             <w:r>
-              <w:t>&lt;yes/no&gt;</w:t>
+              <w:t>yes</w:t>
             </w:r>
           </w:p>
         </w:tc>
@@ -1811,6 +1883,9 @@
           </w:p>
           <w:p>
             <w:r>
+              <w:rPr>
+                <w:noProof/>
+              </w:rPr>
               <w:drawing>
                 <wp:inline distT="0" distB="0" distL="0" distR="0" wp14:anchorId="599B7F17" wp14:editId="0E854770">
                   <wp:extent cx="2334638" cy="1509949"/>
@@ -1865,7 +1940,7 @@
           </w:tcPr>
           <w:p>
             <w:r>
-              <w:t>&lt;yes/no&gt;</w:t>
+              <w:t>yes</w:t>
             </w:r>
           </w:p>
         </w:tc>

</xml_diff>